<commit_message>
updated resume and added core concepts
</commit_message>
<xml_diff>
--- a/resources/kevin-resume.docx
+++ b/resources/kevin-resume.docx
@@ -41,7 +41,6 @@
         <w:t xml:space="preserve"> | (818) 671 - 9284 | </w:t>
       </w:r>
       <w:hyperlink r:id="rId6" w:history="1">
-        <w:proofErr w:type="spellStart"/>
         <w:r>
           <w:rPr>
             <w:rStyle w:val="Hyperlink"/>
@@ -50,7 +49,6 @@
           </w:rPr>
           <w:t>GitHub</w:t>
         </w:r>
-        <w:proofErr w:type="spellEnd"/>
       </w:hyperlink>
       <w:r>
         <w:rPr>
@@ -60,55 +58,16 @@
         </w:rPr>
         <w:t xml:space="preserve"> | </w:t>
       </w:r>
-      <w:r>
-        <w:rPr>
-          <w:color w:val="222222"/>
-          <w:sz w:val="22"/>
-          <w:szCs w:val="20"/>
-        </w:rPr>
-        <w:fldChar w:fldCharType="begin"/>
-      </w:r>
-      <w:r>
-        <w:rPr>
-          <w:color w:val="222222"/>
-          <w:sz w:val="22"/>
-          <w:szCs w:val="20"/>
-        </w:rPr>
-        <w:instrText xml:space="preserve"> HYPERLINK "http://kevincunanan.com" </w:instrText>
-      </w:r>
-      <w:r>
-        <w:rPr>
-          <w:color w:val="222222"/>
-          <w:sz w:val="22"/>
-          <w:szCs w:val="20"/>
-        </w:rPr>
-      </w:r>
-      <w:r>
-        <w:rPr>
-          <w:color w:val="222222"/>
-          <w:sz w:val="22"/>
-          <w:szCs w:val="20"/>
-        </w:rPr>
-        <w:fldChar w:fldCharType="separate"/>
-      </w:r>
-      <w:r>
-        <w:rPr>
-          <w:rStyle w:val="Hyperlink"/>
-          <w:sz w:val="22"/>
-          <w:szCs w:val="20"/>
-        </w:rPr>
-        <w:t>kevincunanan.com</w:t>
-      </w:r>
-      <w:r>
-        <w:rPr>
-          <w:color w:val="222222"/>
-          <w:sz w:val="22"/>
-          <w:szCs w:val="20"/>
-        </w:rPr>
-        <w:fldChar w:fldCharType="end"/>
-      </w:r>
-      <w:bookmarkStart w:id="0" w:name="_GoBack"/>
-      <w:bookmarkEnd w:id="0"/>
+      <w:hyperlink r:id="rId7" w:history="1">
+        <w:r>
+          <w:rPr>
+            <w:rStyle w:val="Hyperlink"/>
+            <w:sz w:val="22"/>
+            <w:szCs w:val="20"/>
+          </w:rPr>
+          <w:t>kevincunanan.com</w:t>
+        </w:r>
+      </w:hyperlink>
     </w:p>
     <w:p>
       <w:pPr>
@@ -246,7 +205,7 @@
           <w:sz w:val="20"/>
           <w:szCs w:val="19"/>
         </w:rPr>
-        <w:t>Identity in Latin America, Intro to Moral and Political Issues, Business Ethics,</w:t>
+        <w:t>Intro to Moral and Political Issues, Business Ethics,</w:t>
       </w:r>
       <w:r>
         <w:rPr>
@@ -271,6 +230,14 @@
           <w:sz w:val="20"/>
           <w:szCs w:val="19"/>
         </w:rPr>
+        <w:t xml:space="preserve"> &amp; Advanced Programming</w:t>
+      </w:r>
+      <w:r>
+        <w:rPr>
+          <w:bCs/>
+          <w:sz w:val="20"/>
+          <w:szCs w:val="19"/>
+        </w:rPr>
         <w:t>, Distributive Software Architecture,</w:t>
       </w:r>
       <w:r>
@@ -287,15 +254,7 @@
           <w:sz w:val="20"/>
           <w:szCs w:val="19"/>
         </w:rPr>
-        <w:t>ECON</w:t>
-      </w:r>
-      <w:r>
-        <w:rPr>
-          <w:bCs/>
-          <w:sz w:val="20"/>
-          <w:szCs w:val="19"/>
-        </w:rPr>
-        <w:t xml:space="preserve"> 50</w:t>
+        <w:t>Principles of Economic Analysis, Fundamentals of Computer Science, Discrete Structures</w:t>
       </w:r>
     </w:p>
     <w:p>
@@ -339,25 +298,39 @@
           <w:sz w:val="22"/>
           <w:szCs w:val="20"/>
         </w:rPr>
-        <w:t xml:space="preserve"> Place at LinkedIn HR </w:t>
-      </w:r>
-      <w:proofErr w:type="spellStart"/>
+        <w:t xml:space="preserve"> Place at LinkedIn HR Hackathon 2015</w:t>
+      </w:r>
       <w:r>
         <w:rPr>
           <w:bCs/>
           <w:sz w:val="22"/>
           <w:szCs w:val="20"/>
         </w:rPr>
-        <w:t>Hackathon</w:t>
-      </w:r>
-      <w:proofErr w:type="spellEnd"/>
+        <w:t xml:space="preserve">, </w:t>
+      </w:r>
       <w:r>
         <w:rPr>
           <w:bCs/>
           <w:sz w:val="22"/>
           <w:szCs w:val="20"/>
         </w:rPr>
-        <w:t xml:space="preserve"> 2015</w:t>
+        <w:t>Best App for Scaling Human Connection</w:t>
+      </w:r>
+      <w:r>
+        <w:rPr>
+          <w:bCs/>
+          <w:sz w:val="22"/>
+          <w:szCs w:val="20"/>
+        </w:rPr>
+        <w:t xml:space="preserve"> at 5C Hackathon</w:t>
+      </w:r>
+      <w:r>
+        <w:rPr>
+          <w:bCs/>
+          <w:sz w:val="22"/>
+          <w:szCs w:val="20"/>
+        </w:rPr>
+        <w:t xml:space="preserve"> Fall 2015</w:t>
       </w:r>
     </w:p>
     <w:p>
@@ -525,7 +498,7 @@
         </w:rPr>
         <w:t xml:space="preserve">Co-conducted user testing sessions with government officials on experimental </w:t>
       </w:r>
-      <w:hyperlink r:id="rId7" w:history="1">
+      <w:hyperlink r:id="rId8" w:history="1">
         <w:r>
           <w:rPr>
             <w:rStyle w:val="Hyperlink"/>
@@ -1025,44 +998,16 @@
           <w:sz w:val="20"/>
           <w:szCs w:val="19"/>
         </w:rPr>
-        <w:t xml:space="preserve"> from </w:t>
-      </w:r>
-      <w:proofErr w:type="spellStart"/>
-      <w:r>
-        <w:rPr>
-          <w:iCs/>
-          <w:sz w:val="20"/>
-          <w:szCs w:val="19"/>
-        </w:rPr>
-        <w:t>Magento</w:t>
-      </w:r>
-      <w:proofErr w:type="spellEnd"/>
-      <w:r>
-        <w:rPr>
-          <w:iCs/>
-          <w:sz w:val="20"/>
-          <w:szCs w:val="19"/>
-        </w:rPr>
-        <w:t xml:space="preserve"> </w:t>
-      </w:r>
-      <w:r>
-        <w:rPr>
-          <w:iCs/>
-          <w:sz w:val="20"/>
-          <w:szCs w:val="19"/>
-        </w:rPr>
-        <w:t xml:space="preserve">into </w:t>
-      </w:r>
-      <w:proofErr w:type="spellStart"/>
-      <w:r>
-        <w:rPr>
-          <w:iCs/>
-          <w:sz w:val="20"/>
-          <w:szCs w:val="19"/>
-        </w:rPr>
-        <w:t>Shopify</w:t>
-      </w:r>
-      <w:proofErr w:type="spellEnd"/>
+        <w:t xml:space="preserve"> from Magento </w:t>
+      </w:r>
+      <w:r>
+        <w:rPr>
+          <w:iCs/>
+          <w:sz w:val="20"/>
+          <w:szCs w:val="19"/>
+        </w:rPr>
+        <w:t>into Shopify</w:t>
+      </w:r>
       <w:r>
         <w:rPr>
           <w:iCs/>
@@ -1442,25 +1387,14 @@
           <w:szCs w:val="19"/>
         </w:rPr>
       </w:pPr>
-      <w:proofErr w:type="spellStart"/>
-      <w:r>
-        <w:rPr>
-          <w:b/>
-          <w:bCs/>
-          <w:sz w:val="20"/>
-          <w:szCs w:val="19"/>
-        </w:rPr>
-        <w:t>BuildOn</w:t>
-      </w:r>
-      <w:proofErr w:type="spellEnd"/>
-      <w:r>
-        <w:rPr>
-          <w:b/>
-          <w:bCs/>
-          <w:sz w:val="20"/>
-          <w:szCs w:val="19"/>
-        </w:rPr>
-        <w:t xml:space="preserve"> </w:t>
+      <w:r>
+        <w:rPr>
+          <w:b/>
+          <w:bCs/>
+          <w:sz w:val="20"/>
+          <w:szCs w:val="19"/>
+        </w:rPr>
+        <w:t xml:space="preserve">BuildOn </w:t>
       </w:r>
     </w:p>
     <w:p>
@@ -1748,23 +1682,13 @@
         </w:rPr>
         <w:t xml:space="preserve">CRUD Application Development, </w:t>
       </w:r>
-      <w:proofErr w:type="spellStart"/>
-      <w:r>
-        <w:rPr>
-          <w:bCs/>
-          <w:sz w:val="20"/>
-          <w:szCs w:val="19"/>
-        </w:rPr>
-        <w:t>Cron</w:t>
-      </w:r>
-      <w:proofErr w:type="spellEnd"/>
-      <w:r>
-        <w:rPr>
-          <w:bCs/>
-          <w:sz w:val="20"/>
-          <w:szCs w:val="19"/>
-        </w:rPr>
-        <w:t xml:space="preserve">, </w:t>
+      <w:r>
+        <w:rPr>
+          <w:bCs/>
+          <w:sz w:val="20"/>
+          <w:szCs w:val="19"/>
+        </w:rPr>
+        <w:t xml:space="preserve">Cron, </w:t>
       </w:r>
       <w:r>
         <w:rPr>
@@ -1796,25 +1720,7 @@
           <w:sz w:val="20"/>
           <w:szCs w:val="19"/>
         </w:rPr>
-        <w:t>on Control (</w:t>
-      </w:r>
-      <w:proofErr w:type="spellStart"/>
-      <w:r>
-        <w:rPr>
-          <w:bCs/>
-          <w:sz w:val="20"/>
-          <w:szCs w:val="19"/>
-        </w:rPr>
-        <w:t>Git</w:t>
-      </w:r>
-      <w:proofErr w:type="spellEnd"/>
-      <w:r>
-        <w:rPr>
-          <w:bCs/>
-          <w:sz w:val="20"/>
-          <w:szCs w:val="19"/>
-        </w:rPr>
-        <w:t>), Web Scraping</w:t>
+        <w:t>on Control (Git), Web Scraping</w:t>
       </w:r>
     </w:p>
     <w:p>
@@ -1851,6 +1757,30 @@
           <w:sz w:val="22"/>
           <w:szCs w:val="19"/>
         </w:rPr>
+        <w:t>MySQL</w:t>
+      </w:r>
+      <w:r>
+        <w:rPr>
+          <w:bCs/>
+          <w:sz w:val="22"/>
+          <w:szCs w:val="19"/>
+        </w:rPr>
+        <w:t>,</w:t>
+      </w:r>
+      <w:r>
+        <w:rPr>
+          <w:bCs/>
+          <w:sz w:val="22"/>
+          <w:szCs w:val="19"/>
+        </w:rPr>
+        <w:t xml:space="preserve"> </w:t>
+      </w:r>
+      <w:r>
+        <w:rPr>
+          <w:bCs/>
+          <w:sz w:val="22"/>
+          <w:szCs w:val="19"/>
+        </w:rPr>
         <w:t>HTML</w:t>
       </w:r>
       <w:r>
@@ -1877,7 +1807,6 @@
         </w:rPr>
         <w:t xml:space="preserve">, </w:t>
       </w:r>
-      <w:proofErr w:type="spellStart"/>
       <w:r>
         <w:rPr>
           <w:bCs/>
@@ -1886,7 +1815,6 @@
         </w:rPr>
         <w:t>JQuery</w:t>
       </w:r>
-      <w:proofErr w:type="spellEnd"/>
       <w:r>
         <w:rPr>
           <w:bCs/>
@@ -1903,6 +1831,24 @@
         </w:rPr>
         <w:t>Liquid, Blade, Java, Python</w:t>
       </w:r>
+      <w:r>
+        <w:rPr>
+          <w:bCs/>
+          <w:sz w:val="22"/>
+          <w:szCs w:val="19"/>
+        </w:rPr>
+        <w:t>, S</w:t>
+      </w:r>
+      <w:r>
+        <w:rPr>
+          <w:bCs/>
+          <w:sz w:val="22"/>
+          <w:szCs w:val="19"/>
+        </w:rPr>
+        <w:t>ML</w:t>
+      </w:r>
+      <w:bookmarkStart w:id="0" w:name="_GoBack"/>
+      <w:bookmarkEnd w:id="0"/>
     </w:p>
     <w:p>
       <w:pPr>
@@ -1939,26 +1885,7 @@
           <w:sz w:val="22"/>
           <w:szCs w:val="19"/>
         </w:rPr>
-        <w:t xml:space="preserve"> Find Enchiladas (</w:t>
-      </w:r>
-      <w:hyperlink r:id="rId8" w:history="1">
-        <w:r>
-          <w:rPr>
-            <w:rStyle w:val="Hyperlink"/>
-            <w:bCs/>
-            <w:sz w:val="22"/>
-            <w:szCs w:val="19"/>
-          </w:rPr>
-          <w:t>http://www.findenchiladas.com</w:t>
-        </w:r>
-      </w:hyperlink>
-      <w:r>
-        <w:rPr>
-          <w:bCs/>
-          <w:sz w:val="22"/>
-          <w:szCs w:val="19"/>
-        </w:rPr>
-        <w:t>), Claremont Rise (</w:t>
+        <w:t xml:space="preserve"> </w:t>
       </w:r>
       <w:hyperlink r:id="rId9" w:history="1">
         <w:r>
@@ -1968,7 +1895,7 @@
             <w:sz w:val="22"/>
             <w:szCs w:val="19"/>
           </w:rPr>
-          <w:t>http://claremontrise.com</w:t>
+          <w:t>Find Enchiladas</w:t>
         </w:r>
       </w:hyperlink>
       <w:r>
@@ -1977,7 +1904,7 @@
           <w:sz w:val="22"/>
           <w:szCs w:val="19"/>
         </w:rPr>
-        <w:t>), Granada Hills Speech &amp; Debate Feed (</w:t>
+        <w:t xml:space="preserve">, </w:t>
       </w:r>
       <w:hyperlink r:id="rId10" w:history="1">
         <w:r>
@@ -1987,7 +1914,7 @@
             <w:sz w:val="22"/>
             <w:szCs w:val="19"/>
           </w:rPr>
-          <w:t>http://ghsnd.win/</w:t>
+          <w:t>Claremont Rise</w:t>
         </w:r>
       </w:hyperlink>
       <w:r>
@@ -1996,7 +1923,53 @@
           <w:sz w:val="22"/>
           <w:szCs w:val="19"/>
         </w:rPr>
-        <w:t>)</w:t>
+        <w:t xml:space="preserve">, </w:t>
+      </w:r>
+      <w:hyperlink r:id="rId11" w:history="1">
+        <w:r>
+          <w:rPr>
+            <w:rStyle w:val="Hyperlink"/>
+            <w:bCs/>
+            <w:sz w:val="22"/>
+            <w:szCs w:val="19"/>
+          </w:rPr>
+          <w:t>Granada Hills Speech &amp; Debate Feed</w:t>
+        </w:r>
+      </w:hyperlink>
+      <w:r>
+        <w:rPr>
+          <w:bCs/>
+          <w:sz w:val="22"/>
+          <w:szCs w:val="19"/>
+        </w:rPr>
+        <w:t xml:space="preserve">, </w:t>
+      </w:r>
+      <w:hyperlink r:id="rId12" w:history="1">
+        <w:r>
+          <w:rPr>
+            <w:rStyle w:val="Hyperlink"/>
+            <w:bCs/>
+            <w:sz w:val="22"/>
+            <w:szCs w:val="19"/>
+          </w:rPr>
+          <w:t>Dining2Know</w:t>
+        </w:r>
+      </w:hyperlink>
+      <w:r>
+        <w:rPr>
+          <w:bCs/>
+          <w:sz w:val="22"/>
+          <w:szCs w:val="19"/>
+        </w:rPr>
+        <w:t xml:space="preserve"> </w:t>
+      </w:r>
+      <w:r>
+        <w:rPr>
+          <w:bCs/>
+          <w:sz w:val="22"/>
+          <w:szCs w:val="19"/>
+        </w:rPr>
+        <w:t>(5C Hackathon)</w:t>
       </w:r>
     </w:p>
     <w:sectPr>

</xml_diff>

<commit_message>
edited protfolio to courseword instead of programs
</commit_message>
<xml_diff>
--- a/resources/kevin-resume.docx
+++ b/resources/kevin-resume.docx
@@ -28,12 +28,14 @@
           <w:szCs w:val="22"/>
         </w:rPr>
       </w:pPr>
+      <w:proofErr w:type="gramStart"/>
       <w:r>
         <w:rPr>
           <w:sz w:val="22"/>
         </w:rPr>
         <w:t>kevin.a.cunanan@gmail.com</w:t>
       </w:r>
+      <w:proofErr w:type="gramEnd"/>
       <w:r>
         <w:rPr>
           <w:sz w:val="22"/>
@@ -41,6 +43,7 @@
         <w:t xml:space="preserve"> | (818) 671 - 9284 | </w:t>
       </w:r>
       <w:hyperlink r:id="rId6" w:history="1">
+        <w:proofErr w:type="spellStart"/>
         <w:r>
           <w:rPr>
             <w:rStyle w:val="Hyperlink"/>
@@ -49,6 +52,7 @@
           </w:rPr>
           <w:t>GitHub</w:t>
         </w:r>
+        <w:proofErr w:type="spellEnd"/>
       </w:hyperlink>
       <w:r>
         <w:rPr>
@@ -161,26 +165,25 @@
           <w:sz w:val="20"/>
           <w:szCs w:val="19"/>
         </w:rPr>
-        <w:t xml:space="preserve">GPA: </w:t>
-      </w:r>
-      <w:r>
-        <w:rPr>
-          <w:bCs/>
-          <w:sz w:val="20"/>
-          <w:szCs w:val="19"/>
-        </w:rPr>
-        <w:t>3.1</w:t>
-      </w:r>
-    </w:p>
-    <w:p>
-      <w:pPr>
+        <w:t>Past Courses:</w:t>
+      </w:r>
+      <w:r>
         <w:rPr>
           <w:b/>
           <w:bCs/>
           <w:sz w:val="20"/>
           <w:szCs w:val="19"/>
         </w:rPr>
-      </w:pPr>
+        <w:t xml:space="preserve"> </w:t>
+      </w:r>
+      <w:r>
+        <w:rPr>
+          <w:bCs/>
+          <w:sz w:val="20"/>
+          <w:szCs w:val="19"/>
+        </w:rPr>
+        <w:t>Intro to Moral and Political Issues, Business Ethics,</w:t>
+      </w:r>
       <w:r>
         <w:rPr>
           <w:b/>
@@ -188,73 +191,92 @@
           <w:sz w:val="20"/>
           <w:szCs w:val="19"/>
         </w:rPr>
-        <w:t>Past Courses:</w:t>
-      </w:r>
-      <w:r>
+        <w:t xml:space="preserve"> </w:t>
+      </w:r>
+      <w:r>
+        <w:rPr>
+          <w:bCs/>
+          <w:sz w:val="20"/>
+          <w:szCs w:val="19"/>
+        </w:rPr>
+        <w:t>Data Structures</w:t>
+      </w:r>
+      <w:r>
+        <w:rPr>
+          <w:bCs/>
+          <w:sz w:val="20"/>
+          <w:szCs w:val="19"/>
+        </w:rPr>
+        <w:t xml:space="preserve"> &amp; Advanced Programming</w:t>
+      </w:r>
+      <w:r>
+        <w:rPr>
+          <w:bCs/>
+          <w:sz w:val="20"/>
+          <w:szCs w:val="19"/>
+        </w:rPr>
+        <w:t>, Distributive Software Architecture,</w:t>
+      </w:r>
+      <w:r>
+        <w:rPr>
+          <w:bCs/>
+          <w:sz w:val="20"/>
+          <w:szCs w:val="19"/>
+        </w:rPr>
+        <w:t xml:space="preserve"> </w:t>
+      </w:r>
+      <w:r>
+        <w:rPr>
+          <w:bCs/>
+          <w:sz w:val="20"/>
+          <w:szCs w:val="19"/>
+        </w:rPr>
+        <w:t>Principles of Economic Analysis, Fundamentals of Computer Science, Discrete Structures</w:t>
+      </w:r>
+    </w:p>
+    <w:p>
+      <w:pPr>
         <w:rPr>
           <w:b/>
           <w:bCs/>
           <w:sz w:val="20"/>
           <w:szCs w:val="19"/>
         </w:rPr>
+      </w:pPr>
+      <w:r>
+        <w:rPr>
+          <w:b/>
+          <w:bCs/>
+          <w:sz w:val="20"/>
+          <w:szCs w:val="19"/>
+        </w:rPr>
+        <w:t>In Progress</w:t>
+      </w:r>
+      <w:r>
+        <w:rPr>
+          <w:b/>
+          <w:bCs/>
+          <w:sz w:val="20"/>
+          <w:szCs w:val="19"/>
+        </w:rPr>
+        <w:t>:</w:t>
+      </w:r>
+      <w:r>
+        <w:rPr>
+          <w:bCs/>
+          <w:sz w:val="20"/>
+          <w:szCs w:val="19"/>
+        </w:rPr>
+        <w:t xml:space="preserve"> Computability &amp; Logic, Special Topics: Tweets, ‘grams, &amp; Vines, Fundamentals of Logic</w:t>
+      </w:r>
+      <w:r>
+        <w:rPr>
+          <w:b/>
+          <w:bCs/>
+          <w:sz w:val="20"/>
+          <w:szCs w:val="19"/>
+        </w:rPr>
         <w:t xml:space="preserve"> </w:t>
-      </w:r>
-      <w:r>
-        <w:rPr>
-          <w:bCs/>
-          <w:sz w:val="20"/>
-          <w:szCs w:val="19"/>
-        </w:rPr>
-        <w:t>Intro to Moral and Political Issues, Business Ethics,</w:t>
-      </w:r>
-      <w:r>
-        <w:rPr>
-          <w:b/>
-          <w:bCs/>
-          <w:sz w:val="20"/>
-          <w:szCs w:val="19"/>
-        </w:rPr>
-        <w:t xml:space="preserve"> </w:t>
-      </w:r>
-      <w:r>
-        <w:rPr>
-          <w:bCs/>
-          <w:sz w:val="20"/>
-          <w:szCs w:val="19"/>
-        </w:rPr>
-        <w:t>Data Structures</w:t>
-      </w:r>
-      <w:r>
-        <w:rPr>
-          <w:bCs/>
-          <w:sz w:val="20"/>
-          <w:szCs w:val="19"/>
-        </w:rPr>
-        <w:t xml:space="preserve"> &amp; Advanced Programming</w:t>
-      </w:r>
-      <w:r>
-        <w:rPr>
-          <w:bCs/>
-          <w:sz w:val="20"/>
-          <w:szCs w:val="19"/>
-        </w:rPr>
-        <w:t>, Distributive Software Architecture,</w:t>
-      </w:r>
-      <w:r>
-        <w:rPr>
-          <w:bCs/>
-          <w:sz w:val="20"/>
-          <w:szCs w:val="19"/>
-        </w:rPr>
-        <w:t xml:space="preserve"> </w:t>
-      </w:r>
-      <w:r>
-        <w:rPr>
-          <w:bCs/>
-          <w:sz w:val="20"/>
-          <w:szCs w:val="19"/>
-        </w:rPr>
-        <w:t>Principles of Economic Analysis, Fundamentals of Computer Science, Discrete Structures</w:t>
       </w:r>
     </w:p>
     <w:p>
@@ -298,14 +320,32 @@
           <w:sz w:val="22"/>
           <w:szCs w:val="20"/>
         </w:rPr>
-        <w:t xml:space="preserve"> Place at LinkedIn HR Hackathon 2015</w:t>
-      </w:r>
+        <w:t xml:space="preserve"> Place at LinkedIn HR </w:t>
+      </w:r>
+      <w:proofErr w:type="spellStart"/>
       <w:r>
         <w:rPr>
           <w:bCs/>
           <w:sz w:val="22"/>
           <w:szCs w:val="20"/>
         </w:rPr>
+        <w:t>Hackathon</w:t>
+      </w:r>
+      <w:proofErr w:type="spellEnd"/>
+      <w:r>
+        <w:rPr>
+          <w:bCs/>
+          <w:sz w:val="22"/>
+          <w:szCs w:val="20"/>
+        </w:rPr>
+        <w:t xml:space="preserve"> 2015</w:t>
+      </w:r>
+      <w:r>
+        <w:rPr>
+          <w:bCs/>
+          <w:sz w:val="22"/>
+          <w:szCs w:val="20"/>
+        </w:rPr>
         <w:t xml:space="preserve">, </w:t>
       </w:r>
       <w:r>
@@ -322,8 +362,18 @@
           <w:sz w:val="22"/>
           <w:szCs w:val="20"/>
         </w:rPr>
-        <w:t xml:space="preserve"> at 5C Hackathon</w:t>
-      </w:r>
+        <w:t xml:space="preserve"> at 5C </w:t>
+      </w:r>
+      <w:proofErr w:type="spellStart"/>
+      <w:r>
+        <w:rPr>
+          <w:bCs/>
+          <w:sz w:val="22"/>
+          <w:szCs w:val="20"/>
+        </w:rPr>
+        <w:t>Hackathon</w:t>
+      </w:r>
+      <w:proofErr w:type="spellEnd"/>
       <w:r>
         <w:rPr>
           <w:bCs/>
@@ -566,16 +616,7 @@
           <w:sz w:val="20"/>
           <w:szCs w:val="19"/>
         </w:rPr>
-        <w:t xml:space="preserve">Student </w:t>
-      </w:r>
-      <w:r>
-        <w:rPr>
-          <w:b/>
-          <w:bCs/>
-          <w:sz w:val="20"/>
-          <w:szCs w:val="19"/>
-        </w:rPr>
-        <w:t>Technology Services</w:t>
+        <w:t>Student Technology Services</w:t>
       </w:r>
     </w:p>
     <w:p>
@@ -998,16 +1039,44 @@
           <w:sz w:val="20"/>
           <w:szCs w:val="19"/>
         </w:rPr>
-        <w:t xml:space="preserve"> from Magento </w:t>
-      </w:r>
-      <w:r>
-        <w:rPr>
-          <w:iCs/>
-          <w:sz w:val="20"/>
-          <w:szCs w:val="19"/>
-        </w:rPr>
-        <w:t>into Shopify</w:t>
-      </w:r>
+        <w:t xml:space="preserve"> from </w:t>
+      </w:r>
+      <w:proofErr w:type="spellStart"/>
+      <w:r>
+        <w:rPr>
+          <w:iCs/>
+          <w:sz w:val="20"/>
+          <w:szCs w:val="19"/>
+        </w:rPr>
+        <w:t>Magento</w:t>
+      </w:r>
+      <w:proofErr w:type="spellEnd"/>
+      <w:r>
+        <w:rPr>
+          <w:iCs/>
+          <w:sz w:val="20"/>
+          <w:szCs w:val="19"/>
+        </w:rPr>
+        <w:t xml:space="preserve"> </w:t>
+      </w:r>
+      <w:r>
+        <w:rPr>
+          <w:iCs/>
+          <w:sz w:val="20"/>
+          <w:szCs w:val="19"/>
+        </w:rPr>
+        <w:t xml:space="preserve">into </w:t>
+      </w:r>
+      <w:proofErr w:type="spellStart"/>
+      <w:r>
+        <w:rPr>
+          <w:iCs/>
+          <w:sz w:val="20"/>
+          <w:szCs w:val="19"/>
+        </w:rPr>
+        <w:t>Shopify</w:t>
+      </w:r>
+      <w:proofErr w:type="spellEnd"/>
       <w:r>
         <w:rPr>
           <w:iCs/>
@@ -1394,7 +1463,7 @@
           <w:sz w:val="20"/>
           <w:szCs w:val="19"/>
         </w:rPr>
-        <w:t xml:space="preserve">BuildOn </w:t>
+        <w:t>Center of Innovation and Entrepreneurship</w:t>
       </w:r>
     </w:p>
     <w:p>
@@ -1418,7 +1487,7 @@
           <w:sz w:val="20"/>
           <w:szCs w:val="19"/>
         </w:rPr>
-        <w:t>Member</w:t>
+        <w:t>Designer</w:t>
       </w:r>
       <w:r>
         <w:rPr>
@@ -1431,11 +1500,28 @@
       </w:r>
       <w:r>
         <w:rPr>
-          <w:iCs/>
-          <w:sz w:val="20"/>
-          <w:szCs w:val="19"/>
-        </w:rPr>
-        <w:t xml:space="preserve">September 2014 </w:t>
+          <w:i/>
+          <w:iCs/>
+          <w:sz w:val="20"/>
+          <w:szCs w:val="19"/>
+        </w:rPr>
+        <w:t xml:space="preserve">      </w:t>
+      </w:r>
+      <w:r>
+        <w:rPr>
+          <w:iCs/>
+          <w:sz w:val="20"/>
+          <w:szCs w:val="19"/>
+        </w:rPr>
+        <w:t>November 2015</w:t>
+      </w:r>
+      <w:r>
+        <w:rPr>
+          <w:iCs/>
+          <w:sz w:val="20"/>
+          <w:szCs w:val="19"/>
+        </w:rPr>
+        <w:t xml:space="preserve"> </w:t>
       </w:r>
       <w:r>
         <w:rPr>
@@ -1451,7 +1537,7 @@
           <w:sz w:val="20"/>
           <w:szCs w:val="19"/>
         </w:rPr>
-        <w:t>May 2015</w:t>
+        <w:t>Present</w:t>
       </w:r>
     </w:p>
     <w:p>
@@ -1477,71 +1563,23 @@
           <w:sz w:val="20"/>
           <w:szCs w:val="19"/>
         </w:rPr>
-        <w:t xml:space="preserve">Coordinated </w:t>
-      </w:r>
-      <w:r>
-        <w:rPr>
-          <w:iCs/>
-          <w:sz w:val="20"/>
-          <w:szCs w:val="19"/>
-        </w:rPr>
-        <w:t xml:space="preserve">and </w:t>
-      </w:r>
-      <w:r>
-        <w:rPr>
-          <w:iCs/>
-          <w:sz w:val="20"/>
-          <w:szCs w:val="19"/>
-        </w:rPr>
-        <w:t xml:space="preserve">participated in </w:t>
-      </w:r>
-      <w:r>
-        <w:rPr>
-          <w:iCs/>
-          <w:sz w:val="20"/>
-          <w:szCs w:val="19"/>
-        </w:rPr>
-        <w:t xml:space="preserve">campus-wide </w:t>
-      </w:r>
-      <w:r>
-        <w:rPr>
-          <w:iCs/>
-          <w:sz w:val="20"/>
-          <w:szCs w:val="19"/>
-        </w:rPr>
-        <w:t xml:space="preserve">fundraisers </w:t>
-      </w:r>
-      <w:r>
-        <w:rPr>
-          <w:iCs/>
-          <w:sz w:val="20"/>
-          <w:szCs w:val="19"/>
-        </w:rPr>
-        <w:t xml:space="preserve">that helped </w:t>
-      </w:r>
-      <w:r>
-        <w:rPr>
-          <w:iCs/>
-          <w:sz w:val="20"/>
-          <w:szCs w:val="19"/>
-        </w:rPr>
-        <w:t xml:space="preserve">reach a </w:t>
-      </w:r>
-      <w:r>
-        <w:rPr>
-          <w:iCs/>
-          <w:sz w:val="20"/>
-          <w:szCs w:val="19"/>
-        </w:rPr>
-        <w:t xml:space="preserve">goal of </w:t>
-      </w:r>
-      <w:r>
-        <w:rPr>
-          <w:iCs/>
-          <w:sz w:val="20"/>
-          <w:szCs w:val="19"/>
-        </w:rPr>
-        <w:t xml:space="preserve">$1000 </w:t>
+        <w:t xml:space="preserve">Attend meetings and plan engaging events </w:t>
+      </w:r>
+      <w:r>
+        <w:rPr>
+          <w:iCs/>
+          <w:sz w:val="20"/>
+          <w:szCs w:val="19"/>
+        </w:rPr>
+        <w:t>for students</w:t>
+      </w:r>
+      <w:r>
+        <w:rPr>
+          <w:iCs/>
+          <w:sz w:val="20"/>
+          <w:szCs w:val="19"/>
+        </w:rPr>
+        <w:t xml:space="preserve"> ranging from talks to workshops</w:t>
       </w:r>
     </w:p>
     <w:p>
@@ -1567,48 +1605,10 @@
           <w:sz w:val="20"/>
           <w:szCs w:val="19"/>
         </w:rPr>
-        <w:t xml:space="preserve">Organized </w:t>
-      </w:r>
-      <w:r>
-        <w:rPr>
-          <w:iCs/>
-          <w:sz w:val="20"/>
-          <w:szCs w:val="19"/>
-        </w:rPr>
-        <w:t xml:space="preserve">funded </w:t>
-      </w:r>
-      <w:r>
-        <w:rPr>
-          <w:iCs/>
-          <w:sz w:val="20"/>
-          <w:szCs w:val="19"/>
-        </w:rPr>
-        <w:t xml:space="preserve">trips </w:t>
-      </w:r>
-      <w:r>
-        <w:rPr>
-          <w:iCs/>
-          <w:sz w:val="20"/>
-          <w:szCs w:val="19"/>
-        </w:rPr>
-        <w:t xml:space="preserve">for college students to </w:t>
-      </w:r>
-      <w:r>
-        <w:rPr>
-          <w:iCs/>
-          <w:sz w:val="20"/>
-          <w:szCs w:val="19"/>
-        </w:rPr>
-        <w:t xml:space="preserve">help construct </w:t>
-      </w:r>
-      <w:r>
-        <w:rPr>
-          <w:iCs/>
-          <w:sz w:val="20"/>
-          <w:szCs w:val="19"/>
-        </w:rPr>
-        <w:t>educational institutions in Nicaragua, Senegal, and Nepal</w:t>
-      </w:r>
+        <w:t>Create mockups of website templates for future website rebrand and redesign</w:t>
+      </w:r>
+      <w:bookmarkStart w:id="0" w:name="_GoBack"/>
+      <w:bookmarkEnd w:id="0"/>
     </w:p>
     <w:p>
       <w:pPr>
@@ -1664,63 +1664,157 @@
           <w:sz w:val="20"/>
           <w:szCs w:val="19"/>
         </w:rPr>
-        <w:t xml:space="preserve">Programming Experience: </w:t>
-      </w:r>
-      <w:r>
-        <w:rPr>
-          <w:bCs/>
-          <w:sz w:val="20"/>
-          <w:szCs w:val="19"/>
-        </w:rPr>
-        <w:t xml:space="preserve">Cross-Browser Compatibility, </w:t>
-      </w:r>
-      <w:r>
-        <w:rPr>
-          <w:bCs/>
-          <w:sz w:val="20"/>
-          <w:szCs w:val="19"/>
-        </w:rPr>
-        <w:t xml:space="preserve">CRUD Application Development, </w:t>
-      </w:r>
-      <w:r>
-        <w:rPr>
-          <w:bCs/>
-          <w:sz w:val="20"/>
-          <w:szCs w:val="19"/>
-        </w:rPr>
-        <w:t xml:space="preserve">Cron, </w:t>
-      </w:r>
-      <w:r>
-        <w:rPr>
-          <w:bCs/>
-          <w:sz w:val="20"/>
-          <w:szCs w:val="19"/>
-        </w:rPr>
-        <w:t xml:space="preserve">Database Architecture, Data Visualization, </w:t>
-      </w:r>
-      <w:r>
-        <w:rPr>
-          <w:bCs/>
-          <w:sz w:val="20"/>
-          <w:szCs w:val="19"/>
-        </w:rPr>
-        <w:t xml:space="preserve">Google Analytics, </w:t>
-      </w:r>
-      <w:r>
-        <w:rPr>
-          <w:bCs/>
-          <w:sz w:val="20"/>
-          <w:szCs w:val="19"/>
-        </w:rPr>
-        <w:t>Model View Controller Architecture, Mobile Responsive CSS, Versi</w:t>
-      </w:r>
-      <w:r>
-        <w:rPr>
-          <w:bCs/>
-          <w:sz w:val="20"/>
-          <w:szCs w:val="19"/>
-        </w:rPr>
-        <w:t>on Control (Git), Web Scraping</w:t>
+        <w:t>Programming Experience:</w:t>
+      </w:r>
+      <w:r>
+        <w:rPr>
+          <w:bCs/>
+          <w:sz w:val="20"/>
+          <w:szCs w:val="19"/>
+        </w:rPr>
+        <w:t xml:space="preserve"> </w:t>
+      </w:r>
+      <w:r>
+        <w:rPr>
+          <w:bCs/>
+          <w:sz w:val="20"/>
+          <w:szCs w:val="19"/>
+        </w:rPr>
+        <w:t xml:space="preserve">CRUD, </w:t>
+      </w:r>
+      <w:proofErr w:type="spellStart"/>
+      <w:r>
+        <w:rPr>
+          <w:bCs/>
+          <w:sz w:val="20"/>
+          <w:szCs w:val="19"/>
+        </w:rPr>
+        <w:t>Cron</w:t>
+      </w:r>
+      <w:proofErr w:type="spellEnd"/>
+      <w:r>
+        <w:rPr>
+          <w:bCs/>
+          <w:sz w:val="20"/>
+          <w:szCs w:val="19"/>
+        </w:rPr>
+        <w:t xml:space="preserve"> Scheduling</w:t>
+      </w:r>
+      <w:r>
+        <w:rPr>
+          <w:bCs/>
+          <w:sz w:val="20"/>
+          <w:szCs w:val="19"/>
+        </w:rPr>
+        <w:t>,</w:t>
+      </w:r>
+      <w:r>
+        <w:rPr>
+          <w:bCs/>
+          <w:sz w:val="20"/>
+          <w:szCs w:val="19"/>
+        </w:rPr>
+        <w:t xml:space="preserve"> APIs, D3, Charts.js,</w:t>
+      </w:r>
+      <w:r>
+        <w:rPr>
+          <w:bCs/>
+          <w:sz w:val="20"/>
+          <w:szCs w:val="19"/>
+        </w:rPr>
+        <w:t xml:space="preserve"> </w:t>
+      </w:r>
+      <w:r>
+        <w:rPr>
+          <w:bCs/>
+          <w:sz w:val="20"/>
+          <w:szCs w:val="19"/>
+        </w:rPr>
+        <w:t>Database Ar</w:t>
+      </w:r>
+      <w:r>
+        <w:rPr>
+          <w:bCs/>
+          <w:sz w:val="20"/>
+          <w:szCs w:val="19"/>
+        </w:rPr>
+        <w:t xml:space="preserve">chitecture, </w:t>
+      </w:r>
+      <w:proofErr w:type="spellStart"/>
+      <w:r>
+        <w:rPr>
+          <w:bCs/>
+          <w:sz w:val="20"/>
+          <w:szCs w:val="19"/>
+        </w:rPr>
+        <w:t>Laravel</w:t>
+      </w:r>
+      <w:proofErr w:type="spellEnd"/>
+      <w:r>
+        <w:rPr>
+          <w:bCs/>
+          <w:sz w:val="20"/>
+          <w:szCs w:val="19"/>
+        </w:rPr>
+        <w:t xml:space="preserve"> 5</w:t>
+      </w:r>
+      <w:r>
+        <w:rPr>
+          <w:bCs/>
+          <w:sz w:val="20"/>
+          <w:szCs w:val="19"/>
+        </w:rPr>
+        <w:t>,</w:t>
+      </w:r>
+      <w:r>
+        <w:rPr>
+          <w:bCs/>
+          <w:sz w:val="20"/>
+          <w:szCs w:val="19"/>
+        </w:rPr>
+        <w:t xml:space="preserve"> Node.js,</w:t>
+      </w:r>
+      <w:r>
+        <w:rPr>
+          <w:bCs/>
+          <w:sz w:val="20"/>
+          <w:szCs w:val="19"/>
+        </w:rPr>
+        <w:t xml:space="preserve"> Responsive CSS, Versi</w:t>
+      </w:r>
+      <w:r>
+        <w:rPr>
+          <w:bCs/>
+          <w:sz w:val="20"/>
+          <w:szCs w:val="19"/>
+        </w:rPr>
+        <w:t>on Control (</w:t>
+      </w:r>
+      <w:proofErr w:type="spellStart"/>
+      <w:r>
+        <w:rPr>
+          <w:bCs/>
+          <w:sz w:val="20"/>
+          <w:szCs w:val="19"/>
+        </w:rPr>
+        <w:t>Git</w:t>
+      </w:r>
+      <w:proofErr w:type="spellEnd"/>
+      <w:r>
+        <w:rPr>
+          <w:bCs/>
+          <w:sz w:val="20"/>
+          <w:szCs w:val="19"/>
+        </w:rPr>
+        <w:t>), Web Scraping</w:t>
+      </w:r>
+      <w:r>
+        <w:rPr>
+          <w:bCs/>
+          <w:sz w:val="20"/>
+          <w:szCs w:val="19"/>
+        </w:rPr>
+        <w:t>, Recursion, Assembly, Encryption, Big-O</w:t>
       </w:r>
     </w:p>
     <w:p>
@@ -1757,15 +1851,7 @@
           <w:sz w:val="22"/>
           <w:szCs w:val="19"/>
         </w:rPr>
-        <w:t>MySQL</w:t>
-      </w:r>
-      <w:r>
-        <w:rPr>
-          <w:bCs/>
-          <w:sz w:val="22"/>
-          <w:szCs w:val="19"/>
-        </w:rPr>
-        <w:t>,</w:t>
+        <w:t>MySQL,</w:t>
       </w:r>
       <w:r>
         <w:rPr>
@@ -1781,6 +1867,14 @@
           <w:sz w:val="22"/>
           <w:szCs w:val="19"/>
         </w:rPr>
+        <w:t xml:space="preserve">Java, </w:t>
+      </w:r>
+      <w:r>
+        <w:rPr>
+          <w:bCs/>
+          <w:sz w:val="22"/>
+          <w:szCs w:val="19"/>
+        </w:rPr>
         <w:t>HTML</w:t>
       </w:r>
       <w:r>
@@ -1807,6 +1901,7 @@
         </w:rPr>
         <w:t xml:space="preserve">, </w:t>
       </w:r>
+      <w:proofErr w:type="spellStart"/>
       <w:r>
         <w:rPr>
           <w:bCs/>
@@ -1815,6 +1910,7 @@
         </w:rPr>
         <w:t>JQuery</w:t>
       </w:r>
+      <w:proofErr w:type="spellEnd"/>
       <w:r>
         <w:rPr>
           <w:bCs/>
@@ -1847,8 +1943,6 @@
         </w:rPr>
         <w:t>ML</w:t>
       </w:r>
-      <w:bookmarkStart w:id="0" w:name="_GoBack"/>
-      <w:bookmarkEnd w:id="0"/>
     </w:p>
     <w:p>
       <w:pPr>
@@ -1969,7 +2063,25 @@
           <w:sz w:val="22"/>
           <w:szCs w:val="19"/>
         </w:rPr>
-        <w:t>(5C Hackathon)</w:t>
+        <w:t xml:space="preserve">(5C </w:t>
+      </w:r>
+      <w:proofErr w:type="spellStart"/>
+      <w:r>
+        <w:rPr>
+          <w:bCs/>
+          <w:sz w:val="22"/>
+          <w:szCs w:val="19"/>
+        </w:rPr>
+        <w:t>Hackathon</w:t>
+      </w:r>
+      <w:proofErr w:type="spellEnd"/>
+      <w:r>
+        <w:rPr>
+          <w:bCs/>
+          <w:sz w:val="22"/>
+          <w:szCs w:val="19"/>
+        </w:rPr>
+        <w:t>)</w:t>
       </w:r>
     </w:p>
     <w:sectPr>

</xml_diff>

<commit_message>
added some new icons edited efficiency of site and split up code into separate files. Also reordered portfolio based on recency and edited resume
</commit_message>
<xml_diff>
--- a/resources/kevin-resume.docx
+++ b/resources/kevin-resume.docx
@@ -28,14 +28,12 @@
           <w:szCs w:val="22"/>
         </w:rPr>
       </w:pPr>
-      <w:proofErr w:type="gramStart"/>
       <w:r>
         <w:rPr>
           <w:sz w:val="22"/>
         </w:rPr>
         <w:t>kevin.a.cunanan@gmail.com</w:t>
       </w:r>
-      <w:proofErr w:type="gramEnd"/>
       <w:r>
         <w:rPr>
           <w:sz w:val="22"/>
@@ -43,7 +41,6 @@
         <w:t xml:space="preserve"> | (818) 671 - 9284 | </w:t>
       </w:r>
       <w:hyperlink r:id="rId6" w:history="1">
-        <w:proofErr w:type="spellStart"/>
         <w:r>
           <w:rPr>
             <w:rStyle w:val="Hyperlink"/>
@@ -52,7 +49,6 @@
           </w:rPr>
           <w:t>GitHub</w:t>
         </w:r>
-        <w:proofErr w:type="spellEnd"/>
       </w:hyperlink>
       <w:r>
         <w:rPr>
@@ -284,7 +280,7 @@
         <w:rPr>
           <w:b/>
           <w:bCs/>
-          <w:sz w:val="22"/>
+          <w:sz w:val="20"/>
           <w:szCs w:val="20"/>
         </w:rPr>
       </w:pPr>
@@ -292,7 +288,7 @@
         <w:rPr>
           <w:b/>
           <w:bCs/>
-          <w:sz w:val="22"/>
+          <w:sz w:val="20"/>
           <w:szCs w:val="20"/>
         </w:rPr>
         <w:t xml:space="preserve">Awards: </w:t>
@@ -300,7 +296,7 @@
       <w:r>
         <w:rPr>
           <w:bCs/>
-          <w:sz w:val="22"/>
+          <w:sz w:val="20"/>
           <w:szCs w:val="20"/>
         </w:rPr>
         <w:t>McKenna Achievement Award, 2</w:t>
@@ -308,7 +304,7 @@
       <w:r>
         <w:rPr>
           <w:bCs/>
-          <w:sz w:val="22"/>
+          <w:sz w:val="20"/>
           <w:szCs w:val="20"/>
           <w:vertAlign w:val="superscript"/>
         </w:rPr>
@@ -317,67 +313,23 @@
       <w:r>
         <w:rPr>
           <w:bCs/>
-          <w:sz w:val="22"/>
+          <w:sz w:val="20"/>
           <w:szCs w:val="20"/>
         </w:rPr>
-        <w:t xml:space="preserve"> Place at LinkedIn HR </w:t>
-      </w:r>
-      <w:proofErr w:type="spellStart"/>
-      <w:r>
-        <w:rPr>
-          <w:bCs/>
-          <w:sz w:val="22"/>
+        <w:t xml:space="preserve"> Place at LinkedIn HR Hackathon 2015</w:t>
+      </w:r>
+      <w:r>
+        <w:rPr>
+          <w:bCs/>
+          <w:sz w:val="20"/>
           <w:szCs w:val="20"/>
         </w:rPr>
-        <w:t>Hackathon</w:t>
-      </w:r>
-      <w:proofErr w:type="spellEnd"/>
-      <w:r>
-        <w:rPr>
-          <w:bCs/>
-          <w:sz w:val="22"/>
-          <w:szCs w:val="20"/>
-        </w:rPr>
-        <w:t xml:space="preserve"> 2015</w:t>
-      </w:r>
-      <w:r>
-        <w:rPr>
-          <w:bCs/>
-          <w:sz w:val="22"/>
-          <w:szCs w:val="20"/>
-        </w:rPr>
-        <w:t xml:space="preserve">, </w:t>
-      </w:r>
-      <w:r>
-        <w:rPr>
-          <w:bCs/>
-          <w:sz w:val="22"/>
-          <w:szCs w:val="20"/>
-        </w:rPr>
-        <w:t>Best App for Scaling Human Connection</w:t>
-      </w:r>
-      <w:r>
-        <w:rPr>
-          <w:bCs/>
-          <w:sz w:val="22"/>
-          <w:szCs w:val="20"/>
-        </w:rPr>
-        <w:t xml:space="preserve"> at 5C </w:t>
-      </w:r>
-      <w:proofErr w:type="spellStart"/>
-      <w:r>
-        <w:rPr>
-          <w:bCs/>
-          <w:sz w:val="22"/>
-          <w:szCs w:val="20"/>
-        </w:rPr>
-        <w:t>Hackathon</w:t>
-      </w:r>
-      <w:proofErr w:type="spellEnd"/>
-      <w:r>
-        <w:rPr>
-          <w:bCs/>
-          <w:sz w:val="22"/>
+        <w:t>, Best App for Scaling Human Connection at 5C Hackathon</w:t>
+      </w:r>
+      <w:r>
+        <w:rPr>
+          <w:bCs/>
+          <w:sz w:val="20"/>
           <w:szCs w:val="20"/>
         </w:rPr>
         <w:t xml:space="preserve"> Fall 2015</w:t>
@@ -641,7 +593,25 @@
           <w:sz w:val="20"/>
           <w:szCs w:val="19"/>
         </w:rPr>
-        <w:t>Residential Technology Assistant</w:t>
+        <w:t>Residential</w:t>
+      </w:r>
+      <w:r>
+        <w:rPr>
+          <w:bCs/>
+          <w:i/>
+          <w:sz w:val="20"/>
+          <w:szCs w:val="19"/>
+        </w:rPr>
+        <w:t>x</w:t>
+      </w:r>
+      <w:r>
+        <w:rPr>
+          <w:bCs/>
+          <w:i/>
+          <w:sz w:val="20"/>
+          <w:szCs w:val="19"/>
+        </w:rPr>
+        <w:t xml:space="preserve"> Technology Assistant</w:t>
       </w:r>
       <w:r>
         <w:rPr>
@@ -1039,44 +1009,16 @@
           <w:sz w:val="20"/>
           <w:szCs w:val="19"/>
         </w:rPr>
-        <w:t xml:space="preserve"> from </w:t>
-      </w:r>
-      <w:proofErr w:type="spellStart"/>
-      <w:r>
-        <w:rPr>
-          <w:iCs/>
-          <w:sz w:val="20"/>
-          <w:szCs w:val="19"/>
-        </w:rPr>
-        <w:t>Magento</w:t>
-      </w:r>
-      <w:proofErr w:type="spellEnd"/>
-      <w:r>
-        <w:rPr>
-          <w:iCs/>
-          <w:sz w:val="20"/>
-          <w:szCs w:val="19"/>
-        </w:rPr>
-        <w:t xml:space="preserve"> </w:t>
-      </w:r>
-      <w:r>
-        <w:rPr>
-          <w:iCs/>
-          <w:sz w:val="20"/>
-          <w:szCs w:val="19"/>
-        </w:rPr>
-        <w:t xml:space="preserve">into </w:t>
-      </w:r>
-      <w:proofErr w:type="spellStart"/>
-      <w:r>
-        <w:rPr>
-          <w:iCs/>
-          <w:sz w:val="20"/>
-          <w:szCs w:val="19"/>
-        </w:rPr>
-        <w:t>Shopify</w:t>
-      </w:r>
-      <w:proofErr w:type="spellEnd"/>
+        <w:t xml:space="preserve"> from Magento </w:t>
+      </w:r>
+      <w:r>
+        <w:rPr>
+          <w:iCs/>
+          <w:sz w:val="20"/>
+          <w:szCs w:val="19"/>
+        </w:rPr>
+        <w:t>into Shopify</w:t>
+      </w:r>
       <w:r>
         <w:rPr>
           <w:iCs/>
@@ -1571,15 +1513,7 @@
           <w:sz w:val="20"/>
           <w:szCs w:val="19"/>
         </w:rPr>
-        <w:t>for students</w:t>
-      </w:r>
-      <w:r>
-        <w:rPr>
-          <w:iCs/>
-          <w:sz w:val="20"/>
-          <w:szCs w:val="19"/>
-        </w:rPr>
-        <w:t xml:space="preserve"> ranging from talks to workshops</w:t>
+        <w:t>for students ranging from talks to workshops</w:t>
       </w:r>
     </w:p>
     <w:p>
@@ -1605,17 +1539,59 @@
           <w:sz w:val="20"/>
           <w:szCs w:val="19"/>
         </w:rPr>
-        <w:t>Create mockups of website templates for future website rebrand and redesign</w:t>
-      </w:r>
-      <w:bookmarkStart w:id="0" w:name="_GoBack"/>
-      <w:bookmarkEnd w:id="0"/>
-    </w:p>
-    <w:p>
-      <w:pPr>
-        <w:pStyle w:val="Heading2"/>
+        <w:t>Create mockups of redesigned website templates</w:t>
+      </w:r>
+      <w:r>
+        <w:rPr>
+          <w:iCs/>
+          <w:sz w:val="20"/>
+          <w:szCs w:val="19"/>
+        </w:rPr>
+        <w:t xml:space="preserve"> </w:t>
+      </w:r>
+    </w:p>
+    <w:p>
+      <w:pPr>
+        <w:pStyle w:val="ListParagraph"/>
+        <w:numPr>
+          <w:ilvl w:val="0"/>
+          <w:numId w:val="1"/>
+        </w:numPr>
+        <w:tabs>
+          <w:tab w:val="left" w:pos="3952"/>
+        </w:tabs>
+        <w:ind w:left="540"/>
+        <w:rPr>
+          <w:iCs/>
+          <w:sz w:val="20"/>
+          <w:szCs w:val="19"/>
+        </w:rPr>
+      </w:pPr>
+      <w:r>
+        <w:rPr>
+          <w:iCs/>
+          <w:sz w:val="20"/>
+          <w:szCs w:val="19"/>
+        </w:rPr>
+        <w:t xml:space="preserve">Redesign site using Wordpressm, </w:t>
+      </w:r>
+      <w:r>
+        <w:rPr>
+          <w:iCs/>
+          <w:sz w:val="20"/>
+          <w:szCs w:val="19"/>
+        </w:rPr>
+        <w:t>Headway Themes, HTML, CSS, and PHP</w:t>
+      </w:r>
+    </w:p>
+    <w:p>
+      <w:pPr>
         <w:pBdr>
           <w:bottom w:val="single" w:sz="24" w:space="0" w:color="auto"/>
         </w:pBdr>
+        <w:tabs>
+          <w:tab w:val="left" w:pos="3952"/>
+        </w:tabs>
         <w:rPr>
           <w:sz w:val="8"/>
           <w:szCs w:val="6"/>
@@ -1682,7 +1658,6 @@
         </w:rPr>
         <w:t xml:space="preserve">CRUD, </w:t>
       </w:r>
-      <w:proofErr w:type="spellStart"/>
       <w:r>
         <w:rPr>
           <w:bCs/>
@@ -1691,7 +1666,6 @@
         </w:rPr>
         <w:t>Cron</w:t>
       </w:r>
-      <w:proofErr w:type="spellEnd"/>
       <w:r>
         <w:rPr>
           <w:bCs/>
@@ -1740,23 +1714,13 @@
         </w:rPr>
         <w:t xml:space="preserve">chitecture, </w:t>
       </w:r>
-      <w:proofErr w:type="spellStart"/>
-      <w:r>
-        <w:rPr>
-          <w:bCs/>
-          <w:sz w:val="20"/>
-          <w:szCs w:val="19"/>
-        </w:rPr>
-        <w:t>Laravel</w:t>
-      </w:r>
-      <w:proofErr w:type="spellEnd"/>
-      <w:r>
-        <w:rPr>
-          <w:bCs/>
-          <w:sz w:val="20"/>
-          <w:szCs w:val="19"/>
-        </w:rPr>
-        <w:t xml:space="preserve"> 5</w:t>
+      <w:r>
+        <w:rPr>
+          <w:bCs/>
+          <w:sz w:val="20"/>
+          <w:szCs w:val="19"/>
+        </w:rPr>
+        <w:t>Laravel 5</w:t>
       </w:r>
       <w:r>
         <w:rPr>
@@ -1780,6 +1744,14 @@
           <w:sz w:val="20"/>
           <w:szCs w:val="19"/>
         </w:rPr>
+        <w:t xml:space="preserve"> AngularJS,</w:t>
+      </w:r>
+      <w:r>
+        <w:rPr>
+          <w:bCs/>
+          <w:sz w:val="20"/>
+          <w:szCs w:val="19"/>
+        </w:rPr>
         <w:t xml:space="preserve"> Responsive CSS, Versi</w:t>
       </w:r>
       <w:r>
@@ -1788,33 +1760,23 @@
           <w:sz w:val="20"/>
           <w:szCs w:val="19"/>
         </w:rPr>
-        <w:t>on Control (</w:t>
-      </w:r>
-      <w:proofErr w:type="spellStart"/>
-      <w:r>
-        <w:rPr>
-          <w:bCs/>
-          <w:sz w:val="20"/>
-          <w:szCs w:val="19"/>
-        </w:rPr>
-        <w:t>Git</w:t>
-      </w:r>
-      <w:proofErr w:type="spellEnd"/>
-      <w:r>
-        <w:rPr>
-          <w:bCs/>
-          <w:sz w:val="20"/>
-          <w:szCs w:val="19"/>
-        </w:rPr>
-        <w:t>), Web Scraping</w:t>
-      </w:r>
-      <w:r>
-        <w:rPr>
-          <w:bCs/>
-          <w:sz w:val="20"/>
-          <w:szCs w:val="19"/>
-        </w:rPr>
-        <w:t>, Recursion, Assembly, Encryption, Big-O</w:t>
+        <w:t>on Control (Git), Web Scraping</w:t>
+      </w:r>
+      <w:r>
+        <w:rPr>
+          <w:bCs/>
+          <w:sz w:val="20"/>
+          <w:szCs w:val="19"/>
+        </w:rPr>
+        <w:t xml:space="preserve">, Recursion, </w:t>
+      </w:r>
+      <w:r>
+        <w:rPr>
+          <w:bCs/>
+          <w:sz w:val="20"/>
+          <w:szCs w:val="19"/>
+        </w:rPr>
+        <w:t>Compression, LZ77, Huffman</w:t>
       </w:r>
     </w:p>
     <w:p>
@@ -1901,7 +1863,6 @@
         </w:rPr>
         <w:t xml:space="preserve">, </w:t>
       </w:r>
-      <w:proofErr w:type="spellStart"/>
       <w:r>
         <w:rPr>
           <w:bCs/>
@@ -1910,7 +1871,6 @@
         </w:rPr>
         <w:t>JQuery</w:t>
       </w:r>
-      <w:proofErr w:type="spellEnd"/>
       <w:r>
         <w:rPr>
           <w:bCs/>
@@ -2063,26 +2023,26 @@
           <w:sz w:val="22"/>
           <w:szCs w:val="19"/>
         </w:rPr>
-        <w:t xml:space="preserve">(5C </w:t>
-      </w:r>
-      <w:proofErr w:type="spellStart"/>
+        <w:t>(5C Hackathon)</w:t>
+      </w:r>
       <w:r>
         <w:rPr>
           <w:bCs/>
           <w:sz w:val="22"/>
           <w:szCs w:val="19"/>
         </w:rPr>
-        <w:t>Hackathon</w:t>
-      </w:r>
-      <w:proofErr w:type="spellEnd"/>
+        <w:t xml:space="preserve">, </w:t>
+      </w:r>
       <w:r>
         <w:rPr>
           <w:bCs/>
           <w:sz w:val="22"/>
           <w:szCs w:val="19"/>
         </w:rPr>
-        <w:t>)</w:t>
-      </w:r>
+        <w:t>Graphic Design</w:t>
+      </w:r>
+      <w:bookmarkStart w:id="0" w:name="_GoBack"/>
+      <w:bookmarkEnd w:id="0"/>
     </w:p>
     <w:sectPr>
       <w:pgSz w:w="12240" w:h="15840"/>

</xml_diff>

<commit_message>
added claremont volleyball images to portfolio and linked to buttons
</commit_message>
<xml_diff>
--- a/resources/kevin-resume.docx
+++ b/resources/kevin-resume.docx
@@ -38,8 +38,28 @@
         <w:rPr>
           <w:sz w:val="22"/>
         </w:rPr>
-        <w:t xml:space="preserve"> | (818) 671 - 9284</w:t>
-      </w:r>
+        <w:t xml:space="preserve"> | (818) 671 </w:t>
+      </w:r>
+      <w:r>
+        <w:rPr>
+          <w:sz w:val="22"/>
+        </w:rPr>
+        <w:t>–</w:t>
+      </w:r>
+      <w:r>
+        <w:rPr>
+          <w:sz w:val="22"/>
+        </w:rPr>
+        <w:t xml:space="preserve"> 9284</w:t>
+      </w:r>
+      <w:r>
+        <w:rPr>
+          <w:sz w:val="22"/>
+        </w:rPr>
+        <w:t xml:space="preserve"> | kevincunanan.com</w:t>
+      </w:r>
+      <w:bookmarkStart w:id="0" w:name="_GoBack"/>
+      <w:bookmarkEnd w:id="0"/>
     </w:p>
     <w:p>
       <w:pPr>
@@ -182,7 +202,25 @@
           <w:sz w:val="20"/>
           <w:szCs w:val="19"/>
         </w:rPr>
-        <w:t>, Fundamentals of Computer Science, Discrete Structures</w:t>
+        <w:t xml:space="preserve">, </w:t>
+      </w:r>
+      <w:proofErr w:type="gramStart"/>
+      <w:r>
+        <w:rPr>
+          <w:bCs/>
+          <w:sz w:val="20"/>
+          <w:szCs w:val="19"/>
+        </w:rPr>
+        <w:t>Fundamentals</w:t>
+      </w:r>
+      <w:proofErr w:type="gramEnd"/>
+      <w:r>
+        <w:rPr>
+          <w:bCs/>
+          <w:sz w:val="20"/>
+          <w:szCs w:val="19"/>
+        </w:rPr>
+        <w:t xml:space="preserve"> of Computer Science, Discrete Structures</w:t>
       </w:r>
     </w:p>
     <w:p>
@@ -287,16 +325,44 @@
           <w:sz w:val="20"/>
           <w:szCs w:val="20"/>
         </w:rPr>
-        <w:t xml:space="preserve"> Place at LinkedIn HR Hackathon 2015</w:t>
-      </w:r>
+        <w:t xml:space="preserve"> Place at LinkedIn HR </w:t>
+      </w:r>
+      <w:proofErr w:type="spellStart"/>
       <w:r>
         <w:rPr>
           <w:bCs/>
           <w:sz w:val="20"/>
           <w:szCs w:val="20"/>
         </w:rPr>
-        <w:t>, Best App for Scaling Human Connection at 5C Hackathon</w:t>
-      </w:r>
+        <w:t>Hackathon</w:t>
+      </w:r>
+      <w:proofErr w:type="spellEnd"/>
+      <w:r>
+        <w:rPr>
+          <w:bCs/>
+          <w:sz w:val="20"/>
+          <w:szCs w:val="20"/>
+        </w:rPr>
+        <w:t xml:space="preserve"> 2015</w:t>
+      </w:r>
+      <w:r>
+        <w:rPr>
+          <w:bCs/>
+          <w:sz w:val="20"/>
+          <w:szCs w:val="20"/>
+        </w:rPr>
+        <w:t xml:space="preserve">, Best App for Scaling Human Connection at 5C </w:t>
+      </w:r>
+      <w:proofErr w:type="spellStart"/>
+      <w:r>
+        <w:rPr>
+          <w:bCs/>
+          <w:sz w:val="20"/>
+          <w:szCs w:val="20"/>
+        </w:rPr>
+        <w:t>Hackathon</w:t>
+      </w:r>
+      <w:proofErr w:type="spellEnd"/>
       <w:r>
         <w:rPr>
           <w:bCs/>
@@ -810,7 +876,25 @@
           <w:sz w:val="20"/>
           <w:szCs w:val="19"/>
         </w:rPr>
-        <w:t>Update site using Wordpress, HTML, CSS, and PHP while tracking usage with Google Analytics</w:t>
+        <w:t xml:space="preserve">Update site using </w:t>
+      </w:r>
+      <w:proofErr w:type="spellStart"/>
+      <w:r>
+        <w:rPr>
+          <w:iCs/>
+          <w:sz w:val="20"/>
+          <w:szCs w:val="19"/>
+        </w:rPr>
+        <w:t>Wordpress</w:t>
+      </w:r>
+      <w:proofErr w:type="spellEnd"/>
+      <w:r>
+        <w:rPr>
+          <w:iCs/>
+          <w:sz w:val="20"/>
+          <w:szCs w:val="19"/>
+        </w:rPr>
+        <w:t>, HTML, CSS, and PHP while tracking usage with Google Analytics</w:t>
       </w:r>
     </w:p>
     <w:p>
@@ -1024,16 +1108,44 @@
           <w:sz w:val="20"/>
           <w:szCs w:val="19"/>
         </w:rPr>
-        <w:t xml:space="preserve"> from Magento </w:t>
-      </w:r>
-      <w:r>
-        <w:rPr>
-          <w:iCs/>
-          <w:sz w:val="20"/>
-          <w:szCs w:val="19"/>
-        </w:rPr>
-        <w:t>into Shopify</w:t>
-      </w:r>
+        <w:t xml:space="preserve"> from </w:t>
+      </w:r>
+      <w:proofErr w:type="spellStart"/>
+      <w:r>
+        <w:rPr>
+          <w:iCs/>
+          <w:sz w:val="20"/>
+          <w:szCs w:val="19"/>
+        </w:rPr>
+        <w:t>Magento</w:t>
+      </w:r>
+      <w:proofErr w:type="spellEnd"/>
+      <w:r>
+        <w:rPr>
+          <w:iCs/>
+          <w:sz w:val="20"/>
+          <w:szCs w:val="19"/>
+        </w:rPr>
+        <w:t xml:space="preserve"> </w:t>
+      </w:r>
+      <w:r>
+        <w:rPr>
+          <w:iCs/>
+          <w:sz w:val="20"/>
+          <w:szCs w:val="19"/>
+        </w:rPr>
+        <w:t xml:space="preserve">into </w:t>
+      </w:r>
+      <w:proofErr w:type="spellStart"/>
+      <w:r>
+        <w:rPr>
+          <w:iCs/>
+          <w:sz w:val="20"/>
+          <w:szCs w:val="19"/>
+        </w:rPr>
+        <w:t>Shopify</w:t>
+      </w:r>
+      <w:proofErr w:type="spellEnd"/>
       <w:r>
         <w:rPr>
           <w:iCs/>
@@ -1330,7 +1442,25 @@
           <w:sz w:val="20"/>
           <w:szCs w:val="19"/>
         </w:rPr>
-        <w:t xml:space="preserve"> Twilio to deliver SMS notifications when a user’s favorite food is served</w:t>
+        <w:t xml:space="preserve"> </w:t>
+      </w:r>
+      <w:proofErr w:type="spellStart"/>
+      <w:r>
+        <w:rPr>
+          <w:iCs/>
+          <w:sz w:val="20"/>
+          <w:szCs w:val="19"/>
+        </w:rPr>
+        <w:t>Twilio</w:t>
+      </w:r>
+      <w:proofErr w:type="spellEnd"/>
+      <w:r>
+        <w:rPr>
+          <w:iCs/>
+          <w:sz w:val="20"/>
+          <w:szCs w:val="19"/>
+        </w:rPr>
+        <w:t xml:space="preserve"> to deliver SMS notifications when a user’s favorite food is served</w:t>
       </w:r>
     </w:p>
     <w:p>
@@ -1511,7 +1641,25 @@
           <w:sz w:val="20"/>
           <w:szCs w:val="19"/>
         </w:rPr>
-        <w:t>that uses Instagram and Twitter</w:t>
+        <w:t xml:space="preserve">that uses </w:t>
+      </w:r>
+      <w:proofErr w:type="spellStart"/>
+      <w:r>
+        <w:rPr>
+          <w:iCs/>
+          <w:sz w:val="20"/>
+          <w:szCs w:val="19"/>
+        </w:rPr>
+        <w:t>Instagram</w:t>
+      </w:r>
+      <w:proofErr w:type="spellEnd"/>
+      <w:r>
+        <w:rPr>
+          <w:iCs/>
+          <w:sz w:val="20"/>
+          <w:szCs w:val="19"/>
+        </w:rPr>
+        <w:t xml:space="preserve"> and Twitter</w:t>
       </w:r>
       <w:r>
         <w:rPr>
@@ -1712,6 +1860,7 @@
         </w:rPr>
         <w:t xml:space="preserve">CRUD, </w:t>
       </w:r>
+      <w:proofErr w:type="spellStart"/>
       <w:r>
         <w:rPr>
           <w:bCs/>
@@ -1720,6 +1869,7 @@
         </w:rPr>
         <w:t>Cron</w:t>
       </w:r>
+      <w:proofErr w:type="spellEnd"/>
       <w:r>
         <w:rPr>
           <w:bCs/>
@@ -1768,13 +1918,23 @@
         </w:rPr>
         <w:t xml:space="preserve">chitecture, </w:t>
       </w:r>
-      <w:r>
-        <w:rPr>
-          <w:bCs/>
-          <w:sz w:val="20"/>
-          <w:szCs w:val="19"/>
-        </w:rPr>
-        <w:t>Laravel 5</w:t>
+      <w:proofErr w:type="spellStart"/>
+      <w:r>
+        <w:rPr>
+          <w:bCs/>
+          <w:sz w:val="20"/>
+          <w:szCs w:val="19"/>
+        </w:rPr>
+        <w:t>Laravel</w:t>
+      </w:r>
+      <w:proofErr w:type="spellEnd"/>
+      <w:r>
+        <w:rPr>
+          <w:bCs/>
+          <w:sz w:val="20"/>
+          <w:szCs w:val="19"/>
+        </w:rPr>
+        <w:t xml:space="preserve"> 5</w:t>
       </w:r>
       <w:r>
         <w:rPr>
@@ -1798,7 +1958,25 @@
           <w:sz w:val="20"/>
           <w:szCs w:val="19"/>
         </w:rPr>
-        <w:t xml:space="preserve"> AngularJS,</w:t>
+        <w:t xml:space="preserve"> </w:t>
+      </w:r>
+      <w:proofErr w:type="spellStart"/>
+      <w:r>
+        <w:rPr>
+          <w:bCs/>
+          <w:sz w:val="20"/>
+          <w:szCs w:val="19"/>
+        </w:rPr>
+        <w:t>AngularJS</w:t>
+      </w:r>
+      <w:proofErr w:type="spellEnd"/>
+      <w:r>
+        <w:rPr>
+          <w:bCs/>
+          <w:sz w:val="20"/>
+          <w:szCs w:val="19"/>
+        </w:rPr>
+        <w:t>,</w:t>
       </w:r>
       <w:r>
         <w:rPr>
@@ -1814,7 +1992,25 @@
           <w:sz w:val="20"/>
           <w:szCs w:val="19"/>
         </w:rPr>
-        <w:t>on Control (Git), Web Scraping</w:t>
+        <w:t>on Control (</w:t>
+      </w:r>
+      <w:proofErr w:type="spellStart"/>
+      <w:r>
+        <w:rPr>
+          <w:bCs/>
+          <w:sz w:val="20"/>
+          <w:szCs w:val="19"/>
+        </w:rPr>
+        <w:t>Git</w:t>
+      </w:r>
+      <w:proofErr w:type="spellEnd"/>
+      <w:r>
+        <w:rPr>
+          <w:bCs/>
+          <w:sz w:val="20"/>
+          <w:szCs w:val="19"/>
+        </w:rPr>
+        <w:t>), Web Scraping</w:t>
       </w:r>
       <w:r>
         <w:rPr>
@@ -1917,6 +2113,7 @@
         </w:rPr>
         <w:t xml:space="preserve">, </w:t>
       </w:r>
+      <w:proofErr w:type="spellStart"/>
       <w:r>
         <w:rPr>
           <w:bCs/>
@@ -1925,6 +2122,7 @@
         </w:rPr>
         <w:t>JQuery</w:t>
       </w:r>
+      <w:proofErr w:type="spellEnd"/>
       <w:r>
         <w:rPr>
           <w:bCs/>
@@ -1971,17 +2169,7 @@
           <w:sz w:val="22"/>
           <w:szCs w:val="19"/>
         </w:rPr>
-        <w:t xml:space="preserve">, </w:t>
-      </w:r>
-      <w:bookmarkStart w:id="0" w:name="_GoBack"/>
-      <w:bookmarkEnd w:id="0"/>
-      <w:r>
-        <w:rPr>
-          <w:bCs/>
-          <w:sz w:val="22"/>
-          <w:szCs w:val="19"/>
-        </w:rPr>
-        <w:t>Java</w:t>
+        <w:t>, Java</w:t>
       </w:r>
       <w:r>
         <w:rPr>
@@ -2123,7 +2311,25 @@
           <w:sz w:val="22"/>
           <w:szCs w:val="19"/>
         </w:rPr>
-        <w:t>(5C Hackathon)</w:t>
+        <w:t xml:space="preserve">(5C </w:t>
+      </w:r>
+      <w:proofErr w:type="spellStart"/>
+      <w:r>
+        <w:rPr>
+          <w:bCs/>
+          <w:sz w:val="22"/>
+          <w:szCs w:val="19"/>
+        </w:rPr>
+        <w:t>Hackathon</w:t>
+      </w:r>
+      <w:proofErr w:type="spellEnd"/>
+      <w:r>
+        <w:rPr>
+          <w:bCs/>
+          <w:sz w:val="22"/>
+          <w:szCs w:val="19"/>
+        </w:rPr>
+        <w:t>)</w:t>
       </w:r>
       <w:r>
         <w:rPr>

</xml_diff>